<commit_message>
update pages and resume
</commit_message>
<xml_diff>
--- a/assets/pdf/Adolf_Schmuck_Resume.docx
+++ b/assets/pdf/Adolf_Schmuck_Resume.docx
@@ -25,8 +25,8 @@
         <w:ind w:right="288"/>
         <w:rPr>
           <w:rFonts w:asciiTheme="majorHAnsi" w:eastAsia="Calibri" w:hAnsiTheme="majorHAnsi" w:cstheme="majorHAnsi"/>
-          <w:sz w:val="36"/>
-          <w:szCs w:val="36"/>
+          <w:sz w:val="44"/>
+          <w:szCs w:val="44"/>
           <w:u w:val="single"/>
         </w:rPr>
       </w:pPr>
@@ -34,34 +34,16 @@
         <w:rPr>
           <w:rFonts w:ascii="Calibri" w:eastAsia="Calibri" w:hAnsi="Calibri" w:cs="Calibri"/>
           <w:b/>
-          <w:sz w:val="36"/>
-          <w:szCs w:val="36"/>
-        </w:rPr>
-        <w:t>Adolf Schmuck | Front</w:t>
-      </w:r>
-      <w:r>
-        <w:rPr>
-          <w:rFonts w:ascii="Calibri" w:eastAsia="Calibri" w:hAnsi="Calibri" w:cs="Calibri"/>
-          <w:b/>
-          <w:sz w:val="36"/>
-          <w:szCs w:val="36"/>
-        </w:rPr>
-        <w:t xml:space="preserve"> E</w:t>
-      </w:r>
-      <w:r>
-        <w:rPr>
-          <w:rFonts w:ascii="Calibri" w:eastAsia="Calibri" w:hAnsi="Calibri" w:cs="Calibri"/>
-          <w:b/>
-          <w:sz w:val="36"/>
-          <w:szCs w:val="36"/>
-        </w:rPr>
-        <w:t>nd Developer</w:t>
+          <w:sz w:val="44"/>
+          <w:szCs w:val="44"/>
+        </w:rPr>
+        <w:t>ADOLF SCHMUCK</w:t>
       </w:r>
       <w:r>
         <w:rPr>
           <w:rFonts w:asciiTheme="majorHAnsi" w:eastAsia="Calibri" w:hAnsiTheme="majorHAnsi" w:cstheme="majorHAnsi"/>
-          <w:sz w:val="36"/>
-          <w:szCs w:val="36"/>
+          <w:sz w:val="44"/>
+          <w:szCs w:val="44"/>
           <w:u w:val="single"/>
         </w:rPr>
         <w:t xml:space="preserve"> </w:t>
@@ -515,20 +497,8 @@
           <w:sz w:val="28"/>
           <w:szCs w:val="28"/>
         </w:rPr>
-        <w:t xml:space="preserve">Lucky Student | Full Stack Developer | </w:t>
-      </w:r>
-      <w:hyperlink r:id="rId12" w:history="1">
-        <w:r>
-          <w:rPr>
-            <w:rStyle w:val="Hyperlink"/>
-            <w:rFonts w:ascii="Calibri" w:eastAsia="Calibri" w:hAnsi="Calibri" w:cs="Calibri"/>
-            <w:b/>
-            <w:sz w:val="28"/>
-            <w:szCs w:val="28"/>
-          </w:rPr>
-          <w:t>Live App</w:t>
-        </w:r>
-      </w:hyperlink>
+        <w:t>The Shoppies</w:t>
+      </w:r>
       <w:r>
         <w:rPr>
           <w:rFonts w:ascii="Calibri" w:eastAsia="Calibri" w:hAnsi="Calibri" w:cs="Calibri"/>
@@ -536,305 +506,9 @@
           <w:sz w:val="28"/>
           <w:szCs w:val="28"/>
         </w:rPr>
-        <w:t xml:space="preserve"> | </w:t>
-      </w:r>
-      <w:hyperlink r:id="rId13" w:history="1">
-        <w:r>
-          <w:rPr>
-            <w:rStyle w:val="Hyperlink"/>
-            <w:rFonts w:ascii="Calibri" w:eastAsia="Calibri" w:hAnsi="Calibri" w:cs="Calibri"/>
-            <w:b/>
-            <w:sz w:val="28"/>
-            <w:szCs w:val="28"/>
-          </w:rPr>
-          <w:t>GitHub</w:t>
-        </w:r>
-      </w:hyperlink>
-      <w:r>
-        <w:rPr>
-          <w:rFonts w:ascii="Calibri" w:eastAsia="Calibri" w:hAnsi="Calibri" w:cs="Calibri"/>
-          <w:b/>
-          <w:sz w:val="28"/>
-          <w:szCs w:val="28"/>
-        </w:rPr>
-        <w:t xml:space="preserve"> | </w:t>
-      </w:r>
-      <w:hyperlink r:id="rId14" w:history="1">
-        <w:r>
-          <w:rPr>
-            <w:rStyle w:val="Hyperlink"/>
-            <w:rFonts w:ascii="Calibri" w:eastAsia="Calibri" w:hAnsi="Calibri" w:cs="Calibri"/>
-            <w:b/>
-            <w:sz w:val="28"/>
-            <w:szCs w:val="28"/>
-          </w:rPr>
-          <w:t>Demo Video</w:t>
-        </w:r>
-      </w:hyperlink>
-    </w:p>
-    <w:p>
-      <w:pPr>
-        <w:tabs>
-          <w:tab w:val="right" w:pos="10800"/>
-        </w:tabs>
-        <w:spacing w:line="264" w:lineRule="auto"/>
-        <w:ind w:right="288"/>
-        <w:rPr>
-          <w:rFonts w:ascii="Calibri" w:eastAsia="Calibri" w:hAnsi="Calibri" w:cs="Calibri"/>
-          <w:i/>
-          <w:iCs/>
-        </w:rPr>
-      </w:pPr>
-      <w:r>
-        <w:rPr>
-          <w:rFonts w:ascii="Calibri" w:eastAsia="Calibri" w:hAnsi="Calibri" w:cs="Calibri"/>
-          <w:i/>
-          <w:iCs/>
-        </w:rPr>
-        <w:t>React, React Hooks,</w:t>
-      </w:r>
-      <w:r>
-        <w:rPr>
-          <w:rFonts w:ascii="Calibri" w:eastAsia="Calibri" w:hAnsi="Calibri" w:cs="Calibri"/>
-          <w:i/>
-          <w:iCs/>
-        </w:rPr>
-        <w:t xml:space="preserve"> </w:t>
-      </w:r>
-      <w:r>
-        <w:rPr>
-          <w:rFonts w:ascii="Calibri" w:eastAsia="Calibri" w:hAnsi="Calibri" w:cs="Calibri"/>
-          <w:i/>
-          <w:iCs/>
-        </w:rPr>
-        <w:t>React Router</w:t>
-      </w:r>
-      <w:r>
-        <w:rPr>
-          <w:rFonts w:ascii="Calibri" w:eastAsia="Calibri" w:hAnsi="Calibri" w:cs="Calibri"/>
-          <w:i/>
-          <w:iCs/>
-        </w:rPr>
-        <w:t>,</w:t>
-      </w:r>
-      <w:r>
-        <w:rPr>
-          <w:rFonts w:ascii="Calibri" w:eastAsia="Calibri" w:hAnsi="Calibri" w:cs="Calibri"/>
-          <w:i/>
-          <w:iCs/>
-        </w:rPr>
-        <w:t xml:space="preserve"> JavaScript, Node, Express, Axios, MongoDB, Mongoose</w:t>
-      </w:r>
-    </w:p>
-    <w:p>
-      <w:pPr>
-        <w:numPr>
-          <w:ilvl w:val="0"/>
-          <w:numId w:val="2"/>
-        </w:numPr>
-        <w:tabs>
-          <w:tab w:val="right" w:pos="10800"/>
-        </w:tabs>
-        <w:spacing w:line="264" w:lineRule="auto"/>
-        <w:ind w:right="288"/>
-        <w:rPr>
-          <w:rFonts w:ascii="Calibri" w:eastAsia="Calibri" w:hAnsi="Calibri" w:cs="Calibri"/>
-        </w:rPr>
-      </w:pPr>
-      <w:r>
-        <w:rPr>
-          <w:rFonts w:ascii="Calibri" w:eastAsia="Calibri" w:hAnsi="Calibri" w:cs="Calibri"/>
-        </w:rPr>
-        <w:t xml:space="preserve">Designed </w:t>
-      </w:r>
-      <w:r>
-        <w:rPr>
-          <w:rFonts w:ascii="Calibri" w:eastAsia="Calibri" w:hAnsi="Calibri" w:cs="Calibri"/>
-        </w:rPr>
-        <w:t xml:space="preserve">a </w:t>
-      </w:r>
-      <w:r>
-        <w:rPr>
-          <w:rFonts w:ascii="Calibri" w:eastAsia="Calibri" w:hAnsi="Calibri" w:cs="Calibri"/>
-        </w:rPr>
-        <w:t>performant, modular front end by creating custom React components.</w:t>
-      </w:r>
-    </w:p>
-    <w:p>
-      <w:pPr>
-        <w:numPr>
-          <w:ilvl w:val="0"/>
-          <w:numId w:val="2"/>
-        </w:numPr>
-        <w:tabs>
-          <w:tab w:val="right" w:pos="10800"/>
-        </w:tabs>
-        <w:spacing w:line="264" w:lineRule="auto"/>
-        <w:ind w:right="288"/>
-        <w:rPr>
-          <w:rFonts w:ascii="Calibri" w:eastAsia="Calibri" w:hAnsi="Calibri" w:cs="Calibri"/>
-        </w:rPr>
-      </w:pPr>
-      <w:r>
-        <w:rPr>
-          <w:rFonts w:ascii="Calibri" w:eastAsia="Calibri" w:hAnsi="Calibri" w:cs="Calibri"/>
-        </w:rPr>
-        <w:t xml:space="preserve">Incorporated React Router to </w:t>
-      </w:r>
-      <w:r>
-        <w:rPr>
-          <w:rFonts w:ascii="Calibri" w:eastAsia="Calibri" w:hAnsi="Calibri" w:cs="Calibri"/>
-        </w:rPr>
-        <w:t>achieve navigation</w:t>
-      </w:r>
-      <w:r>
-        <w:rPr>
-          <w:rFonts w:ascii="Calibri" w:eastAsia="Calibri" w:hAnsi="Calibri" w:cs="Calibri"/>
-        </w:rPr>
-        <w:t xml:space="preserve"> without </w:t>
-      </w:r>
-      <w:r>
-        <w:rPr>
-          <w:rFonts w:ascii="Calibri" w:eastAsia="Calibri" w:hAnsi="Calibri" w:cs="Calibri"/>
-        </w:rPr>
-        <w:t xml:space="preserve">any </w:t>
-      </w:r>
-      <w:r>
-        <w:rPr>
-          <w:rFonts w:ascii="Calibri" w:eastAsia="Calibri" w:hAnsi="Calibri" w:cs="Calibri"/>
-        </w:rPr>
-        <w:t>page refresh</w:t>
-      </w:r>
-      <w:r>
-        <w:rPr>
-          <w:rFonts w:ascii="Calibri" w:eastAsia="Calibri" w:hAnsi="Calibri" w:cs="Calibri"/>
-        </w:rPr>
-        <w:t>es.</w:t>
-      </w:r>
-    </w:p>
-    <w:p>
-      <w:pPr>
-        <w:numPr>
-          <w:ilvl w:val="0"/>
-          <w:numId w:val="2"/>
-        </w:numPr>
-        <w:tabs>
-          <w:tab w:val="right" w:pos="10800"/>
-        </w:tabs>
-        <w:spacing w:line="264" w:lineRule="auto"/>
-        <w:ind w:right="288"/>
-        <w:rPr>
-          <w:rFonts w:ascii="Calibri" w:eastAsia="Calibri" w:hAnsi="Calibri" w:cs="Calibri"/>
-        </w:rPr>
-      </w:pPr>
-      <w:r>
-        <w:rPr>
-          <w:rFonts w:ascii="Calibri" w:eastAsia="Calibri" w:hAnsi="Calibri" w:cs="Calibri"/>
-        </w:rPr>
-        <w:t xml:space="preserve">Implemented </w:t>
-      </w:r>
-      <w:r>
-        <w:rPr>
-          <w:rFonts w:ascii="Calibri" w:eastAsia="Calibri" w:hAnsi="Calibri" w:cs="Calibri"/>
-        </w:rPr>
-        <w:t xml:space="preserve">client-side authentication using bcrypt.js </w:t>
-      </w:r>
-      <w:r>
-        <w:rPr>
-          <w:rFonts w:ascii="Calibri" w:eastAsia="Calibri" w:hAnsi="Calibri" w:cs="Calibri"/>
-        </w:rPr>
-        <w:t>and JWT to safely store and encrypt user information</w:t>
-      </w:r>
-      <w:r>
-        <w:rPr>
-          <w:rFonts w:ascii="Calibri" w:eastAsia="Calibri" w:hAnsi="Calibri" w:cs="Calibri"/>
-        </w:rPr>
-        <w:t>.</w:t>
-      </w:r>
-    </w:p>
-    <w:p>
-      <w:pPr>
-        <w:numPr>
-          <w:ilvl w:val="0"/>
-          <w:numId w:val="2"/>
-        </w:numPr>
-        <w:tabs>
-          <w:tab w:val="right" w:pos="10800"/>
-        </w:tabs>
-        <w:spacing w:line="264" w:lineRule="auto"/>
-        <w:ind w:left="708" w:right="288"/>
-        <w:rPr>
-          <w:rFonts w:ascii="Calibri" w:eastAsia="Calibri" w:hAnsi="Calibri" w:cs="Calibri"/>
-        </w:rPr>
-      </w:pPr>
-      <w:r>
-        <w:rPr>
-          <w:rFonts w:ascii="Calibri" w:eastAsia="Calibri" w:hAnsi="Calibri" w:cs="Calibri"/>
-        </w:rPr>
-        <w:t xml:space="preserve">Utilized </w:t>
-      </w:r>
-      <w:r>
-        <w:rPr>
-          <w:rFonts w:ascii="Calibri" w:eastAsia="Calibri" w:hAnsi="Calibri" w:cs="Calibri"/>
-        </w:rPr>
-        <w:t xml:space="preserve">the MongoDB Atlas database </w:t>
-      </w:r>
-      <w:r>
-        <w:rPr>
-          <w:rFonts w:ascii="Calibri" w:eastAsia="Calibri" w:hAnsi="Calibri" w:cs="Calibri"/>
-        </w:rPr>
-        <w:t xml:space="preserve">so that data </w:t>
-      </w:r>
-      <w:r>
-        <w:rPr>
-          <w:rFonts w:ascii="Calibri" w:eastAsia="Calibri" w:hAnsi="Calibri" w:cs="Calibri"/>
-        </w:rPr>
-        <w:t>can persist and be stored.</w:t>
-      </w:r>
-    </w:p>
-    <w:p>
-      <w:pPr>
-        <w:widowControl w:val="0"/>
-        <w:spacing w:line="240" w:lineRule="auto"/>
-        <w:rPr>
-          <w:rFonts w:ascii="Calibri" w:eastAsia="Calibri" w:hAnsi="Calibri" w:cs="Calibri"/>
-          <w:b/>
-          <w:sz w:val="8"/>
-          <w:szCs w:val="8"/>
-        </w:rPr>
-      </w:pPr>
-    </w:p>
-    <w:p>
-      <w:pPr>
-        <w:widowControl w:val="0"/>
-        <w:spacing w:line="240" w:lineRule="auto"/>
-        <w:rPr>
-          <w:rStyle w:val="Hyperlink"/>
-          <w:rFonts w:ascii="Calibri" w:eastAsia="Calibri" w:hAnsi="Calibri" w:cs="Calibri"/>
-          <w:b/>
-          <w:sz w:val="28"/>
-          <w:szCs w:val="28"/>
-        </w:rPr>
-      </w:pPr>
-      <w:r>
-        <w:rPr>
-          <w:rFonts w:ascii="Calibri" w:eastAsia="Calibri" w:hAnsi="Calibri" w:cs="Calibri"/>
-          <w:b/>
-          <w:sz w:val="28"/>
-          <w:szCs w:val="28"/>
-        </w:rPr>
-        <w:t>The Shoppies</w:t>
-      </w:r>
-      <w:r>
-        <w:rPr>
-          <w:rFonts w:ascii="Calibri" w:eastAsia="Calibri" w:hAnsi="Calibri" w:cs="Calibri"/>
-          <w:b/>
-          <w:sz w:val="28"/>
-          <w:szCs w:val="28"/>
-        </w:rPr>
         <w:t xml:space="preserve"> | Front End Developer | </w:t>
       </w:r>
-      <w:hyperlink r:id="rId15" w:history="1">
+      <w:hyperlink r:id="rId12" w:history="1">
         <w:r>
           <w:rPr>
             <w:rStyle w:val="Hyperlink"/>
@@ -865,7 +539,7 @@
         </w:rPr>
         <w:t xml:space="preserve"> | </w:t>
       </w:r>
-      <w:hyperlink r:id="rId16" w:history="1">
+      <w:hyperlink r:id="rId13" w:history="1">
         <w:r>
           <w:rPr>
             <w:rStyle w:val="Hyperlink"/>
@@ -1078,6 +752,294 @@
     </w:p>
     <w:p>
       <w:pPr>
+        <w:spacing w:line="264" w:lineRule="auto"/>
+        <w:rPr>
+          <w:rFonts w:ascii="Calibri" w:eastAsia="Calibri" w:hAnsi="Calibri" w:cs="Calibri"/>
+          <w:sz w:val="8"/>
+          <w:szCs w:val="8"/>
+        </w:rPr>
+      </w:pPr>
+    </w:p>
+    <w:p>
+      <w:pPr>
+        <w:widowControl w:val="0"/>
+        <w:spacing w:line="240" w:lineRule="auto"/>
+        <w:rPr>
+          <w:rStyle w:val="Hyperlink"/>
+          <w:rFonts w:ascii="Calibri" w:eastAsia="Calibri" w:hAnsi="Calibri" w:cs="Calibri"/>
+          <w:b/>
+          <w:sz w:val="28"/>
+          <w:szCs w:val="28"/>
+        </w:rPr>
+      </w:pPr>
+      <w:r>
+        <w:rPr>
+          <w:rFonts w:ascii="Calibri" w:eastAsia="Calibri" w:hAnsi="Calibri" w:cs="Calibri"/>
+          <w:b/>
+          <w:sz w:val="28"/>
+          <w:szCs w:val="28"/>
+        </w:rPr>
+        <w:t xml:space="preserve">Lucky Student | Full Stack Developer | </w:t>
+      </w:r>
+      <w:hyperlink r:id="rId14" w:history="1">
+        <w:r>
+          <w:rPr>
+            <w:rStyle w:val="Hyperlink"/>
+            <w:rFonts w:ascii="Calibri" w:eastAsia="Calibri" w:hAnsi="Calibri" w:cs="Calibri"/>
+            <w:b/>
+            <w:sz w:val="28"/>
+            <w:szCs w:val="28"/>
+          </w:rPr>
+          <w:t>Live App</w:t>
+        </w:r>
+      </w:hyperlink>
+      <w:r>
+        <w:rPr>
+          <w:rFonts w:ascii="Calibri" w:eastAsia="Calibri" w:hAnsi="Calibri" w:cs="Calibri"/>
+          <w:b/>
+          <w:sz w:val="28"/>
+          <w:szCs w:val="28"/>
+        </w:rPr>
+        <w:t xml:space="preserve"> | </w:t>
+      </w:r>
+      <w:hyperlink r:id="rId15" w:history="1">
+        <w:r>
+          <w:rPr>
+            <w:rStyle w:val="Hyperlink"/>
+            <w:rFonts w:ascii="Calibri" w:eastAsia="Calibri" w:hAnsi="Calibri" w:cs="Calibri"/>
+            <w:b/>
+            <w:sz w:val="28"/>
+            <w:szCs w:val="28"/>
+          </w:rPr>
+          <w:t>GitHub</w:t>
+        </w:r>
+      </w:hyperlink>
+      <w:r>
+        <w:rPr>
+          <w:rFonts w:ascii="Calibri" w:eastAsia="Calibri" w:hAnsi="Calibri" w:cs="Calibri"/>
+          <w:b/>
+          <w:sz w:val="28"/>
+          <w:szCs w:val="28"/>
+        </w:rPr>
+        <w:t xml:space="preserve"> | </w:t>
+      </w:r>
+      <w:hyperlink r:id="rId16" w:history="1">
+        <w:r>
+          <w:rPr>
+            <w:rStyle w:val="Hyperlink"/>
+            <w:rFonts w:ascii="Calibri" w:eastAsia="Calibri" w:hAnsi="Calibri" w:cs="Calibri"/>
+            <w:b/>
+            <w:sz w:val="28"/>
+            <w:szCs w:val="28"/>
+          </w:rPr>
+          <w:t>Demo Video</w:t>
+        </w:r>
+      </w:hyperlink>
+    </w:p>
+    <w:p>
+      <w:pPr>
+        <w:tabs>
+          <w:tab w:val="right" w:pos="10800"/>
+        </w:tabs>
+        <w:spacing w:line="264" w:lineRule="auto"/>
+        <w:ind w:right="288"/>
+        <w:rPr>
+          <w:rFonts w:ascii="Calibri" w:eastAsia="Calibri" w:hAnsi="Calibri" w:cs="Calibri"/>
+          <w:i/>
+          <w:iCs/>
+        </w:rPr>
+      </w:pPr>
+      <w:r>
+        <w:rPr>
+          <w:rFonts w:ascii="Calibri" w:eastAsia="Calibri" w:hAnsi="Calibri" w:cs="Calibri"/>
+          <w:i/>
+          <w:iCs/>
+        </w:rPr>
+        <w:t>React, React Hooks,</w:t>
+      </w:r>
+      <w:r>
+        <w:rPr>
+          <w:rFonts w:ascii="Calibri" w:eastAsia="Calibri" w:hAnsi="Calibri" w:cs="Calibri"/>
+          <w:i/>
+          <w:iCs/>
+        </w:rPr>
+        <w:t xml:space="preserve"> </w:t>
+      </w:r>
+      <w:r>
+        <w:rPr>
+          <w:rFonts w:ascii="Calibri" w:eastAsia="Calibri" w:hAnsi="Calibri" w:cs="Calibri"/>
+          <w:i/>
+          <w:iCs/>
+        </w:rPr>
+        <w:t>React Router</w:t>
+      </w:r>
+      <w:r>
+        <w:rPr>
+          <w:rFonts w:ascii="Calibri" w:eastAsia="Calibri" w:hAnsi="Calibri" w:cs="Calibri"/>
+          <w:i/>
+          <w:iCs/>
+        </w:rPr>
+        <w:t>,</w:t>
+      </w:r>
+      <w:r>
+        <w:rPr>
+          <w:rFonts w:ascii="Calibri" w:eastAsia="Calibri" w:hAnsi="Calibri" w:cs="Calibri"/>
+          <w:i/>
+          <w:iCs/>
+        </w:rPr>
+        <w:t xml:space="preserve"> JavaScript, Node, Express, Axios, MongoDB, Mongoose</w:t>
+      </w:r>
+    </w:p>
+    <w:p>
+      <w:pPr>
+        <w:numPr>
+          <w:ilvl w:val="0"/>
+          <w:numId w:val="2"/>
+        </w:numPr>
+        <w:tabs>
+          <w:tab w:val="right" w:pos="10800"/>
+        </w:tabs>
+        <w:spacing w:line="264" w:lineRule="auto"/>
+        <w:ind w:right="288"/>
+        <w:rPr>
+          <w:rFonts w:ascii="Calibri" w:eastAsia="Calibri" w:hAnsi="Calibri" w:cs="Calibri"/>
+        </w:rPr>
+      </w:pPr>
+      <w:r>
+        <w:rPr>
+          <w:rFonts w:ascii="Calibri" w:eastAsia="Calibri" w:hAnsi="Calibri" w:cs="Calibri"/>
+        </w:rPr>
+        <w:t>Designed a performant, modular front end by creating custom React components.</w:t>
+      </w:r>
+    </w:p>
+    <w:p>
+      <w:pPr>
+        <w:numPr>
+          <w:ilvl w:val="0"/>
+          <w:numId w:val="2"/>
+        </w:numPr>
+        <w:tabs>
+          <w:tab w:val="right" w:pos="10800"/>
+        </w:tabs>
+        <w:spacing w:line="264" w:lineRule="auto"/>
+        <w:ind w:right="288"/>
+        <w:rPr>
+          <w:rFonts w:ascii="Calibri" w:eastAsia="Calibri" w:hAnsi="Calibri" w:cs="Calibri"/>
+        </w:rPr>
+      </w:pPr>
+      <w:r>
+        <w:rPr>
+          <w:rFonts w:ascii="Calibri" w:eastAsia="Calibri" w:hAnsi="Calibri" w:cs="Calibri"/>
+        </w:rPr>
+        <w:t xml:space="preserve">Incorporated React Router to </w:t>
+      </w:r>
+      <w:r>
+        <w:rPr>
+          <w:rFonts w:ascii="Calibri" w:eastAsia="Calibri" w:hAnsi="Calibri" w:cs="Calibri"/>
+        </w:rPr>
+        <w:t>achieve navigation</w:t>
+      </w:r>
+      <w:r>
+        <w:rPr>
+          <w:rFonts w:ascii="Calibri" w:eastAsia="Calibri" w:hAnsi="Calibri" w:cs="Calibri"/>
+        </w:rPr>
+        <w:t xml:space="preserve"> without </w:t>
+      </w:r>
+      <w:r>
+        <w:rPr>
+          <w:rFonts w:ascii="Calibri" w:eastAsia="Calibri" w:hAnsi="Calibri" w:cs="Calibri"/>
+        </w:rPr>
+        <w:t xml:space="preserve">any </w:t>
+      </w:r>
+      <w:r>
+        <w:rPr>
+          <w:rFonts w:ascii="Calibri" w:eastAsia="Calibri" w:hAnsi="Calibri" w:cs="Calibri"/>
+        </w:rPr>
+        <w:t>page refresh</w:t>
+      </w:r>
+      <w:r>
+        <w:rPr>
+          <w:rFonts w:ascii="Calibri" w:eastAsia="Calibri" w:hAnsi="Calibri" w:cs="Calibri"/>
+        </w:rPr>
+        <w:t>es.</w:t>
+      </w:r>
+    </w:p>
+    <w:p>
+      <w:pPr>
+        <w:numPr>
+          <w:ilvl w:val="0"/>
+          <w:numId w:val="2"/>
+        </w:numPr>
+        <w:tabs>
+          <w:tab w:val="right" w:pos="10800"/>
+        </w:tabs>
+        <w:spacing w:line="264" w:lineRule="auto"/>
+        <w:ind w:right="288"/>
+        <w:rPr>
+          <w:rFonts w:ascii="Calibri" w:eastAsia="Calibri" w:hAnsi="Calibri" w:cs="Calibri"/>
+        </w:rPr>
+      </w:pPr>
+      <w:r>
+        <w:rPr>
+          <w:rFonts w:ascii="Calibri" w:eastAsia="Calibri" w:hAnsi="Calibri" w:cs="Calibri"/>
+        </w:rPr>
+        <w:t xml:space="preserve">Implemented </w:t>
+      </w:r>
+      <w:r>
+        <w:rPr>
+          <w:rFonts w:ascii="Calibri" w:eastAsia="Calibri" w:hAnsi="Calibri" w:cs="Calibri"/>
+        </w:rPr>
+        <w:t xml:space="preserve">client-side authentication using bcrypt.js </w:t>
+      </w:r>
+      <w:r>
+        <w:rPr>
+          <w:rFonts w:ascii="Calibri" w:eastAsia="Calibri" w:hAnsi="Calibri" w:cs="Calibri"/>
+        </w:rPr>
+        <w:t>and JWT to safely store and encrypt user information</w:t>
+      </w:r>
+      <w:r>
+        <w:rPr>
+          <w:rFonts w:ascii="Calibri" w:eastAsia="Calibri" w:hAnsi="Calibri" w:cs="Calibri"/>
+        </w:rPr>
+        <w:t>.</w:t>
+      </w:r>
+    </w:p>
+    <w:p>
+      <w:pPr>
+        <w:numPr>
+          <w:ilvl w:val="0"/>
+          <w:numId w:val="2"/>
+        </w:numPr>
+        <w:tabs>
+          <w:tab w:val="right" w:pos="10800"/>
+        </w:tabs>
+        <w:spacing w:line="264" w:lineRule="auto"/>
+        <w:ind w:left="708" w:right="288"/>
+        <w:rPr>
+          <w:rFonts w:ascii="Calibri" w:eastAsia="Calibri" w:hAnsi="Calibri" w:cs="Calibri"/>
+        </w:rPr>
+      </w:pPr>
+      <w:r>
+        <w:rPr>
+          <w:rFonts w:ascii="Calibri" w:eastAsia="Calibri" w:hAnsi="Calibri" w:cs="Calibri"/>
+        </w:rPr>
+        <w:t xml:space="preserve">Utilized </w:t>
+      </w:r>
+      <w:r>
+        <w:rPr>
+          <w:rFonts w:ascii="Calibri" w:eastAsia="Calibri" w:hAnsi="Calibri" w:cs="Calibri"/>
+        </w:rPr>
+        <w:t xml:space="preserve">the MongoDB Atlas database </w:t>
+      </w:r>
+      <w:r>
+        <w:rPr>
+          <w:rFonts w:ascii="Calibri" w:eastAsia="Calibri" w:hAnsi="Calibri" w:cs="Calibri"/>
+        </w:rPr>
+        <w:t>so that data can persist and be stored.</w:t>
+      </w:r>
+    </w:p>
+    <w:p>
+      <w:pPr>
         <w:pStyle w:val="Heading1"/>
         <w:pBdr>
           <w:bottom w:val="single" w:sz="4" w:space="1" w:color="000000"/>
@@ -1139,6 +1101,15 @@
           <w:szCs w:val="28"/>
         </w:rPr>
         <w:t>Front End Developer Intern</w:t>
+      </w:r>
+      <w:r>
+        <w:rPr>
+          <w:rFonts w:ascii="Calibri" w:eastAsia="Calibri" w:hAnsi="Calibri" w:cs="Calibri"/>
+          <w:b/>
+          <w:sz w:val="28"/>
+          <w:szCs w:val="28"/>
+        </w:rPr>
+        <w:t xml:space="preserve"> </w:t>
       </w:r>
       <w:r>
         <w:rPr>

</xml_diff>

<commit_message>
update resume and portfolio
</commit_message>
<xml_diff>
--- a/assets/pdf/Adolf_Schmuck_Resume.docx
+++ b/assets/pdf/Adolf_Schmuck_Resume.docx
@@ -242,6 +242,24 @@
           <w:rFonts w:ascii="Calibri" w:eastAsia="Calibri" w:hAnsi="Calibri" w:cs="Calibri"/>
         </w:rPr>
         <w:t xml:space="preserve"> React Hooks,</w:t>
+      </w:r>
+      <w:r>
+        <w:rPr>
+          <w:rFonts w:ascii="Calibri" w:eastAsia="Calibri" w:hAnsi="Calibri" w:cs="Calibri"/>
+        </w:rPr>
+        <w:t xml:space="preserve"> </w:t>
+      </w:r>
+      <w:r>
+        <w:rPr>
+          <w:rFonts w:ascii="Calibri" w:eastAsia="Calibri" w:hAnsi="Calibri" w:cs="Calibri"/>
+        </w:rPr>
+        <w:t>TypeScript</w:t>
+      </w:r>
+      <w:r>
+        <w:rPr>
+          <w:rFonts w:ascii="Calibri" w:eastAsia="Calibri" w:hAnsi="Calibri" w:cs="Calibri"/>
+        </w:rPr>
+        <w:t>,</w:t>
       </w:r>
       <w:r>
         <w:rPr>

</xml_diff>

<commit_message>
update Projects and About pages
</commit_message>
<xml_diff>
--- a/assets/pdf/Adolf_Schmuck_Resume.docx
+++ b/assets/pdf/Adolf_Schmuck_Resume.docx
@@ -253,7 +253,13 @@
         <w:rPr>
           <w:rFonts w:ascii="Calibri" w:eastAsia="Calibri" w:hAnsi="Calibri" w:cs="Calibri"/>
         </w:rPr>
-        <w:t>Materialize</w:t>
+        <w:t>Material</w:t>
+      </w:r>
+      <w:r>
+        <w:rPr>
+          <w:rFonts w:ascii="Calibri" w:eastAsia="Calibri" w:hAnsi="Calibri" w:cs="Calibri"/>
+        </w:rPr>
+        <w:t xml:space="preserve"> UI</w:t>
       </w:r>
     </w:p>
     <w:p>
@@ -280,6 +286,12 @@
           <w:rFonts w:ascii="Calibri" w:eastAsia="Calibri" w:hAnsi="Calibri" w:cs="Calibri"/>
         </w:rPr>
         <w:t>Node, Express, MongoDB, Mongoose, Firebase, REST APIs</w:t>
+      </w:r>
+      <w:r>
+        <w:rPr>
+          <w:rFonts w:ascii="Calibri" w:eastAsia="Calibri" w:hAnsi="Calibri" w:cs="Calibri"/>
+        </w:rPr>
+        <w:t>, Sanity CMS</w:t>
       </w:r>
     </w:p>
     <w:p>
@@ -409,7 +421,6 @@
         <w:spacing w:line="264" w:lineRule="auto"/>
         <w:ind w:right="-570"/>
         <w:rPr>
-          <w:rFonts w:ascii="Calibri" w:eastAsia="Calibri" w:hAnsi="Calibri" w:cs="Calibri"/>
           <w:i/>
           <w:iCs/>
         </w:rPr>
@@ -420,15 +431,7 @@
           <w:i/>
           <w:iCs/>
         </w:rPr>
-        <w:t xml:space="preserve">React, </w:t>
-      </w:r>
-      <w:r>
-        <w:rPr>
-          <w:rFonts w:ascii="Calibri" w:eastAsia="Calibri" w:hAnsi="Calibri" w:cs="Calibri"/>
-          <w:i/>
-          <w:iCs/>
-        </w:rPr>
-        <w:t>React Hooks, OMDB API, CSS Modules, Flexbox</w:t>
+        <w:t>React, React Hooks, OMDB API, CSS Modules, Flexbox</w:t>
       </w:r>
     </w:p>
     <w:p>
@@ -436,7 +439,7 @@
         <w:pStyle w:val="ListParagraph"/>
         <w:numPr>
           <w:ilvl w:val="0"/>
-          <w:numId w:val="2"/>
+          <w:numId w:val="7"/>
         </w:numPr>
         <w:spacing w:line="264" w:lineRule="auto"/>
         <w:rPr>
@@ -447,38 +450,14 @@
         <w:rPr>
           <w:rFonts w:ascii="Calibri" w:eastAsia="Calibri" w:hAnsi="Calibri" w:cs="Calibri"/>
         </w:rPr>
-        <w:t xml:space="preserve">Improved search performance by debouncing </w:t>
-      </w:r>
-      <w:r>
-        <w:rPr>
-          <w:rFonts w:ascii="Calibri" w:eastAsia="Calibri" w:hAnsi="Calibri" w:cs="Calibri"/>
-        </w:rPr>
-        <w:t>API calls to ensure that they do</w:t>
-      </w:r>
-      <w:r>
-        <w:rPr>
-          <w:rFonts w:ascii="Calibri" w:eastAsia="Calibri" w:hAnsi="Calibri" w:cs="Calibri"/>
-        </w:rPr>
-        <w:t xml:space="preserve"> not</w:t>
-      </w:r>
-      <w:r>
-        <w:rPr>
-          <w:rFonts w:ascii="Calibri" w:eastAsia="Calibri" w:hAnsi="Calibri" w:cs="Calibri"/>
-        </w:rPr>
-        <w:t xml:space="preserve"> execute too frequently</w:t>
-      </w:r>
-      <w:r>
-        <w:rPr>
-          <w:rFonts w:ascii="Calibri" w:eastAsia="Calibri" w:hAnsi="Calibri" w:cs="Calibri"/>
-        </w:rPr>
-        <w:t>.</w:t>
+        <w:t>Improved search performance by debouncing API calls to ensure that they do not execute too frequently.</w:t>
       </w:r>
     </w:p>
     <w:p>
       <w:pPr>
         <w:numPr>
           <w:ilvl w:val="0"/>
-          <w:numId w:val="2"/>
+          <w:numId w:val="7"/>
         </w:numPr>
         <w:tabs>
           <w:tab w:val="right" w:pos="10800"/>
@@ -493,43 +472,7 @@
         <w:rPr>
           <w:rFonts w:ascii="Calibri" w:eastAsia="Calibri" w:hAnsi="Calibri" w:cs="Calibri"/>
         </w:rPr>
-        <w:t xml:space="preserve">Optimized design for 8 screen sizes (desktop and mobile) using </w:t>
-      </w:r>
-      <w:r>
-        <w:rPr>
-          <w:rFonts w:ascii="Calibri" w:eastAsia="Calibri" w:hAnsi="Calibri" w:cs="Calibri"/>
-        </w:rPr>
-        <w:t xml:space="preserve">Flexbox, </w:t>
-      </w:r>
-      <w:r>
-        <w:rPr>
-          <w:rFonts w:ascii="Calibri" w:eastAsia="Calibri" w:hAnsi="Calibri" w:cs="Calibri"/>
-        </w:rPr>
-        <w:t>media queries</w:t>
-      </w:r>
-      <w:r>
-        <w:rPr>
-          <w:rFonts w:ascii="Calibri" w:eastAsia="Calibri" w:hAnsi="Calibri" w:cs="Calibri"/>
-        </w:rPr>
-        <w:t xml:space="preserve">, and </w:t>
-      </w:r>
-      <w:r>
-        <w:rPr>
-          <w:rFonts w:ascii="Calibri" w:eastAsia="Calibri" w:hAnsi="Calibri" w:cs="Calibri"/>
-        </w:rPr>
-        <w:t>Responsively</w:t>
-      </w:r>
-      <w:r>
-        <w:rPr>
-          <w:rFonts w:ascii="Calibri" w:eastAsia="Calibri" w:hAnsi="Calibri" w:cs="Calibri"/>
-        </w:rPr>
-        <w:t xml:space="preserve"> app</w:t>
-      </w:r>
-      <w:r>
-        <w:rPr>
-          <w:rFonts w:ascii="Calibri" w:eastAsia="Calibri" w:hAnsi="Calibri" w:cs="Calibri"/>
-        </w:rPr>
-        <w:t>.</w:t>
+        <w:t>Optimized design for 8 screen sizes (desktop and mobile) using Flexbox, media queries, and Responsively app.</w:t>
       </w:r>
     </w:p>
     <w:p>
@@ -537,7 +480,7 @@
         <w:pStyle w:val="ListParagraph"/>
         <w:numPr>
           <w:ilvl w:val="0"/>
-          <w:numId w:val="2"/>
+          <w:numId w:val="7"/>
         </w:numPr>
         <w:spacing w:line="264" w:lineRule="auto"/>
         <w:rPr>
@@ -2541,6 +2484,9 @@
   </w:num>
   <w:num w:numId="6" w16cid:durableId="884214927">
     <w:abstractNumId w:val="1"/>
+  </w:num>
+  <w:num w:numId="7" w16cid:durableId="1696808989">
+    <w:abstractNumId w:val="3"/>
   </w:num>
 </w:numbering>
 </file>

</xml_diff>